<commit_message>
update int ai index impuestos
</commit_message>
<xml_diff>
--- a/PracticaLaboratorio2/MemoriaTecnica-PracticaBDII.docx
+++ b/PracticaLaboratorio2/MemoriaTecnica-PracticaBDII.docx
@@ -1340,8 +1340,6 @@
               <w:fldChar w:fldCharType="end"/>
             </w:r>
           </w:hyperlink>
-          <w:bookmarkStart w:id="0" w:name="_GoBack"/>
-          <w:bookmarkEnd w:id="0"/>
         </w:p>
         <w:p>
           <w:pPr>
@@ -2429,12 +2427,12 @@
         <w:spacing w:before="360" w:line="240" w:lineRule="auto"/>
         <w:jc w:val="both"/>
       </w:pPr>
-      <w:bookmarkStart w:id="1" w:name="_Toc9378817"/>
+      <w:bookmarkStart w:id="0" w:name="_Toc9378817"/>
       <w:r>
         <w:lastRenderedPageBreak/>
         <w:t>Introducción</w:t>
       </w:r>
-      <w:bookmarkEnd w:id="1"/>
+      <w:bookmarkEnd w:id="0"/>
     </w:p>
     <w:p>
       <w:pPr>
@@ -2442,11 +2440,11 @@
         <w:spacing w:before="360" w:line="240" w:lineRule="auto"/>
         <w:jc w:val="both"/>
       </w:pPr>
-      <w:bookmarkStart w:id="2" w:name="_Toc9378818"/>
+      <w:bookmarkStart w:id="1" w:name="_Toc9378818"/>
       <w:r>
         <w:t>Enunciado</w:t>
       </w:r>
-      <w:bookmarkEnd w:id="2"/>
+      <w:bookmarkEnd w:id="1"/>
     </w:p>
     <w:p>
       <w:pPr>
@@ -2673,7 +2671,7 @@
           <w:color w:val="517D33"/>
         </w:rPr>
       </w:pPr>
-      <w:bookmarkStart w:id="3" w:name="_Toc9378819"/>
+      <w:bookmarkStart w:id="2" w:name="_Toc9378819"/>
       <w:r>
         <w:rPr>
           <w:rStyle w:val="nfasissutil"/>
@@ -2683,11 +2681,22 @@
         </w:rPr>
         <w:t>Problemática a resolver</w:t>
       </w:r>
-      <w:bookmarkEnd w:id="3"/>
+      <w:bookmarkEnd w:id="2"/>
     </w:p>
     <w:p>
       <w:r>
-        <w:t>La principal finalidad de esta práctica es la de ampliar lo conseguido con la primera base de datos realizada el cuatrimestre anterior, enfocando nuestros esfuerzos en optimizarla,  en implementar disparadores y rutinas, y añadiremos usuarios como ejemplo de un uso común de los sistemas gestores.</w:t>
+        <w:t xml:space="preserve">Las </w:t>
+      </w:r>
+      <w:proofErr w:type="spellStart"/>
+      <w:r>
+        <w:t>rela</w:t>
+      </w:r>
+      <w:r>
+        <w:t>datos</w:t>
+      </w:r>
+      <w:proofErr w:type="spellEnd"/>
+      <w:r>
+        <w:t xml:space="preserve"> realizada el cuatrimestre anterior, enfocando nuestros esfuerzos en optimizarla,  en implementar disparadores y rutinas, y añadiremos usuarios como ejemplo de un uso común de los sistemas gestores.</w:t>
       </w:r>
     </w:p>
     <w:p>
@@ -2699,30 +2708,52 @@
       <w:pPr>
         <w:pStyle w:val="Ttulo1"/>
       </w:pPr>
-      <w:bookmarkStart w:id="4" w:name="_Toc9378820"/>
+      <w:bookmarkStart w:id="3" w:name="_Toc9378820"/>
       <w:r>
         <w:t>Optimización</w:t>
+      </w:r>
+      <w:bookmarkEnd w:id="3"/>
+    </w:p>
+    <w:p>
+      <w:pPr>
+        <w:pStyle w:val="Ttulo2"/>
+      </w:pPr>
+      <w:bookmarkStart w:id="4" w:name="_Toc9378821"/>
+      <w:r>
+        <w:t>Índices creados</w:t>
       </w:r>
       <w:bookmarkEnd w:id="4"/>
     </w:p>
     <w:p>
+      <w:r>
+        <w:t xml:space="preserve">Como fruto de la práctica del cuatrimestre pasado ya creamos ciertos índices, diferentes unos de otros en estructura, pero todos ellos claves primarias de sus respectivas tablas. Así, tenemos cadenas de caracteres de longitud variable como claves primarias en algunas tablas, en relacionadas con personas, como Ocupantes o Propietarios, tenemos como índice unívoco de cada persona un </w:t>
+      </w:r>
+      <w:proofErr w:type="spellStart"/>
+      <w:r>
+        <w:t>dni</w:t>
+      </w:r>
+      <w:proofErr w:type="spellEnd"/>
+      <w:r>
+        <w:t>, cadena de caracteres de longitud fija, lo que teóricamente supone una optimización.</w:t>
+      </w:r>
+    </w:p>
+    <w:p>
+      <w:r>
+        <w:t>Por último, teníamos en la tabla Viviendas como identificador el número de catastro, lo que consideremos que es correcto, ya que es una cadena de caracteres que identifica de forma oficial una vivienda, pero es una cadena de caracteres de un tamaño considerable, lo que puede influir en las consultas, haciéndolas más lentas e ineficaces, sobre todo teniendo en cuenta que es clave foránea en Impuestos y en Ocupantes. Para solucionar esto decidimos indexar esta tabla nuevamente, pero esta vez con números enteros autoincrementales y únicos, dejando aun así el número de catastro como una columna de viviendas por la que se pueden seguir realizando búsquedas, pero al realizar un join de alguna tabla, como Impuestos u Ocupantes con Viviendas, el sistema gestor hará uso de la nueva clave primaria que es un número entero.</w:t>
+      </w:r>
+    </w:p>
+    <w:p>
       <w:pPr>
         <w:pStyle w:val="Ttulo2"/>
       </w:pPr>
-      <w:bookmarkStart w:id="5" w:name="_Toc9378821"/>
+      <w:bookmarkStart w:id="5" w:name="_Toc9378822"/>
       <w:r>
-        <w:t>Índices creados</w:t>
+        <w:t>Justificación uso índices</w:t>
       </w:r>
       <w:bookmarkEnd w:id="5"/>
     </w:p>
     <w:p>
-      <w:pPr>
-        <w:pStyle w:val="Ttulo2"/>
-      </w:pPr>
-      <w:bookmarkStart w:id="6" w:name="_Toc9378822"/>
-      <w:r>
-        <w:t>Justificación uso índices</w:t>
-      </w:r>
+      <w:bookmarkStart w:id="6" w:name="_GoBack"/>
       <w:bookmarkEnd w:id="6"/>
     </w:p>
     <w:p>
@@ -2731,6 +2762,7 @@
       </w:pPr>
       <w:bookmarkStart w:id="7" w:name="_Toc9378823"/>
       <w:r>
+        <w:lastRenderedPageBreak/>
         <w:t>Programación de la Base de Datos</w:t>
       </w:r>
       <w:bookmarkEnd w:id="7"/>
@@ -2950,7 +2982,6 @@
         <w:rPr>
           <w:rStyle w:val="Referenciasutil"/>
         </w:rPr>
-        <w:lastRenderedPageBreak/>
         <w:t>Tema 5 – La administración y la seguridad en las bases de datos</w:t>
       </w:r>
     </w:p>
@@ -5008,6 +5039,7 @@
     <w:lsdException w:name="HTML Sample" w:semiHidden="1" w:unhideWhenUsed="1"/>
     <w:lsdException w:name="HTML Typewriter" w:semiHidden="1" w:unhideWhenUsed="1"/>
     <w:lsdException w:name="HTML Variable" w:semiHidden="1" w:unhideWhenUsed="1"/>
+    <w:lsdException w:name="Normal Table" w:semiHidden="1" w:unhideWhenUsed="1"/>
     <w:lsdException w:name="annotation subject" w:semiHidden="1" w:unhideWhenUsed="1"/>
     <w:lsdException w:name="No List" w:semiHidden="1" w:unhideWhenUsed="1"/>
     <w:lsdException w:name="Outline List 1" w:semiHidden="1" w:unhideWhenUsed="1"/>
@@ -5050,8 +5082,11 @@
     <w:lsdException w:name="Table Contemporary" w:semiHidden="1" w:unhideWhenUsed="1"/>
     <w:lsdException w:name="Table Elegant" w:semiHidden="1" w:unhideWhenUsed="1"/>
     <w:lsdException w:name="Table Professional" w:semiHidden="1" w:unhideWhenUsed="1"/>
+    <w:lsdException w:name="Table Subtle 1" w:semiHidden="1" w:unhideWhenUsed="1"/>
     <w:lsdException w:name="Table Subtle 2" w:semiHidden="1" w:unhideWhenUsed="1"/>
     <w:lsdException w:name="Table Web 1" w:semiHidden="1" w:unhideWhenUsed="1"/>
+    <w:lsdException w:name="Table Web 2" w:semiHidden="1" w:unhideWhenUsed="1"/>
+    <w:lsdException w:name="Table Web 3" w:semiHidden="1" w:unhideWhenUsed="1"/>
     <w:lsdException w:name="Balloon Text" w:semiHidden="1" w:unhideWhenUsed="1"/>
     <w:lsdException w:name="Table Grid" w:uiPriority="39"/>
     <w:lsdException w:name="Table Theme" w:semiHidden="1" w:unhideWhenUsed="1"/>
@@ -5959,7 +5994,7 @@
 </file>
 
 <file path=customXml/itemProps2.xml><?xml version="1.0" encoding="utf-8"?>
-<ds:datastoreItem xmlns:ds="http://schemas.openxmlformats.org/officeDocument/2006/customXml" ds:itemID="{5FAF8750-68F9-41D7-B7D3-2CD121ECE779}">
+<ds:datastoreItem xmlns:ds="http://schemas.openxmlformats.org/officeDocument/2006/customXml" ds:itemID="{5D4D1F1E-B087-427F-8713-C21C2E2BAB64}">
   <ds:schemaRefs>
     <ds:schemaRef ds:uri="http://schemas.openxmlformats.org/officeDocument/2006/bibliography"/>
   </ds:schemaRefs>

</xml_diff>